<commit_message>
- fix in insert image, all insert image tags will be considered from now on - adding test.js
</commit_message>
<xml_diff>
--- a/test/insert_image.docx
+++ b/test/insert_image.docx
@@ -9,7 +9,25 @@
       </w:pPr>
       <w:r>
         <w:rPr/>
-        <w:t>This document contains a tag, that will {{insert_image img1 png 300 400}} be dynamically replaced with another image by DocxImager.</w:t>
+        <w:t xml:space="preserve">This document contains a tag, that will {{insert_image </w:t>
+      </w:r>
+      <w:bookmarkStart w:id="0" w:name="__DdeLink__1_1725328482"/>
+      <w:r>
+        <w:rPr/>
+        <w:t>img1</w:t>
+      </w:r>
+      <w:bookmarkEnd w:id="0"/>
+      <w:r>
+        <w:rPr/>
+        <w:t xml:space="preserve"> jpg 300 </w:t>
+      </w:r>
+      <w:r>
+        <w:rPr/>
+        <w:t>3</w:t>
+      </w:r>
+      <w:r>
+        <w:rPr/>
+        <w:t>00}} be dynamically replaced with another image by DocxImager.</w:t>
       </w:r>
     </w:p>
     <w:sectPr>
@@ -19,6 +37,7 @@
       <w:pgNumType w:fmt="decimal"/>
       <w:formProt w:val="false"/>
       <w:textDirection w:val="lrTb"/>
+      <w:docGrid w:type="default" w:linePitch="100" w:charSpace="0"/>
     </w:sectPr>
   </w:body>
 </w:document>
@@ -30,7 +49,7 @@
     <w:rPrDefault>
       <w:rPr>
         <w:rFonts w:ascii="Liberation Serif" w:hAnsi="Liberation Serif" w:eastAsia="Droid Sans Fallback" w:cs="FreeSans"/>
-        <w:sz w:val="24"/>
+        <w:sz w:val="20"/>
         <w:szCs w:val="24"/>
         <w:lang w:val="en-IN" w:eastAsia="zh-CN" w:bidi="hi-IN"/>
       </w:rPr>
@@ -44,10 +63,13 @@
     <w:qFormat/>
     <w:pPr>
       <w:widowControl w:val="false"/>
+      <w:bidi w:val="0"/>
+      <w:jc w:val="left"/>
     </w:pPr>
     <w:rPr>
       <w:rFonts w:ascii="Liberation Serif" w:hAnsi="Liberation Serif" w:eastAsia="Droid Sans Fallback" w:cs="FreeSans"/>
-      <w:color w:val="auto"/>
+      <w:color w:val="00000A"/>
+      <w:kern w:val="0"/>
       <w:sz w:val="24"/>
       <w:szCs w:val="24"/>
       <w:lang w:val="en-IN" w:eastAsia="zh-CN" w:bidi="hi-IN"/>

</xml_diff>